<commit_message>
Update figure numbers to roman numerals
</commit_message>
<xml_diff>
--- a/Project Documents/Prototype Project/Prototype_Project_Report_Final.docx
+++ b/Project Documents/Prototype Project/Prototype_Project_Report_Final.docx
@@ -4359,15 +4359,7 @@
     </w:p>
     <w:p>
       <w:r>
-        <w:t xml:space="preserve">Finally, the BIS/BAS scales, which measure behavioral inhibition and behavioral activation respectively, </w:t>
-      </w:r>
-      <w:proofErr w:type="gramStart"/>
-      <w:r>
-        <w:t>is</w:t>
-      </w:r>
-      <w:proofErr w:type="gramEnd"/>
-      <w:r>
-        <w:t xml:space="preserve"> the third piece of key influence. Both scales regulate how people respond to potential incentives and punishments. This makes both useful for understanding motivational systems. The principles of BIS/BAS in the feedback that it generates are shown though the web-based application, keeping track of participants’ daily emotional events and assists them in understanding how their personality traits influence their responses to different stimuli [1].</w:t>
+        <w:t>Finally, the BIS/BAS scales, which measure behavioral inhibition and behavioral activation respectively, is the third piece of key influence. Both scales regulate how people respond to potential incentives and punishments. This makes both useful for understanding motivational systems. The principles of BIS/BAS in the feedback that it generates are shown though the web-based application, keeping track of participants’ daily emotional events and assists them in understanding how their personality traits influence their responses to different stimuli [1].</w:t>
       </w:r>
     </w:p>
     <w:p>
@@ -4377,15 +4369,7 @@
     </w:p>
     <w:p>
       <w:r>
-        <w:t xml:space="preserve">Several technical skills and tools will be required to complete this project. Python is the main language used to power the core functionality of the Qualtrics survey report generator and web-based monitoring app. Furthermore, since the project has been deployed on Python Anywhere, we will need to continue using and managing the web application using that platform. </w:t>
-      </w:r>
-      <w:proofErr w:type="gramStart"/>
-      <w:r>
-        <w:t>In order to</w:t>
-      </w:r>
-      <w:proofErr w:type="gramEnd"/>
-      <w:r>
-        <w:t xml:space="preserve"> manage the potential vast amounts of personality and behavioral data that our app collects, we will need to be skilled in MongoDB. As for the frontend, we will need proficiency with the relevant knowledge and technology related to web application development. Finally, integrating AI-driven clustering approaches using ChatGPT will require the learning of building applications with generative AI, which will improve the app’s ability to provide users with even more personalized insights and suggestions.</w:t>
+        <w:t>Several technical skills and tools will be required to complete this project. Python is the main language used to power the core functionality of the Qualtrics survey report generator and web-based monitoring app. Furthermore, since the project has been deployed on Python Anywhere, we will need to continue using and managing the web application using that platform. In order to manage the potential vast amounts of personality and behavioral data that our app collects, we will need to be skilled in MongoDB. As for the frontend, we will need proficiency with the relevant knowledge and technology related to web application development. Finally, integrating AI-driven clustering approaches using ChatGPT will require the learning of building applications with generative AI, which will improve the app’s ability to provide users with even more personalized insights and suggestions.</w:t>
       </w:r>
     </w:p>
     <w:p>
@@ -4410,15 +4394,7 @@
     </w:p>
     <w:p>
       <w:r>
-        <w:t xml:space="preserve">This is where the Person in Context Assessment (PICA) comes into play. The focus of this project is split among two separate Qualtrics surveys used to collect more information about a patient’s temperament. The first survey is one that asks questions about </w:t>
-      </w:r>
-      <w:proofErr w:type="gramStart"/>
-      <w:r>
-        <w:t>if</w:t>
-      </w:r>
-      <w:proofErr w:type="gramEnd"/>
-      <w:r>
-        <w:t xml:space="preserve"> the user has any goals in different areas of their life such as work, relationships, and personal health as well how much the user is working towards that goal and how happy they are about it. Then the results of the user’s temperament are calculated, and a PDF of the results are sent to the email. Our first </w:t>
+        <w:t xml:space="preserve">This is where the Person in Context Assessment (PICA) comes into play. The focus of this project is split among two separate Qualtrics surveys used to collect more information about a patient’s temperament. The first survey is one that asks questions about if the user has any goals in different areas of their life such as work, relationships, and personal health as well how much the user is working towards that goal and how happy they are about it. Then the results of the user’s temperament are calculated, and a PDF of the results are sent to the email. Our first </w:t>
       </w:r>
       <w:r>
         <w:lastRenderedPageBreak/>
@@ -4467,15 +4443,7 @@
     </w:p>
     <w:p>
       <w:r>
-        <w:t xml:space="preserve">Our primary customer is the Washington State University (WSU) Psychology Clinic, where the project will be used to help clinicians better understand their patients' personality traits and provide personalized treatment recommendations. Our mentors, Dr. Scott and Belinda Lin, are the primary contacts for the project and will provide guidance on how to optimize </w:t>
-      </w:r>
-      <w:proofErr w:type="gramStart"/>
-      <w:r>
-        <w:t>the personality</w:t>
-      </w:r>
-      <w:proofErr w:type="gramEnd"/>
-      <w:r>
-        <w:t xml:space="preserve"> assessment feedback and self-monitoring applications. The project will ultimately be used by clinical graduate students and clients at the WSU Psychology Clinic as a tool to assess the relationship between patient personality and treatment response. In addition to WSU, we have established potential partnerships with the Portland Psychology Clinic, where clinicians are also interested in using this system to help their patients.</w:t>
+        <w:t>Our primary customer is the Washington State University (WSU) Psychology Clinic, where the project will be used to help clinicians better understand their patients' personality traits and provide personalized treatment recommendations. Our mentors, Dr. Scott and Belinda Lin, are the primary contacts for the project and will provide guidance on how to optimize the personality assessment feedback and self-monitoring applications. The project will ultimately be used by clinical graduate students and clients at the WSU Psychology Clinic as a tool to assess the relationship between patient personality and treatment response. In addition to WSU, we have established potential partnerships with the Portland Psychology Clinic, where clinicians are also interested in using this system to help their patients.</w:t>
       </w:r>
     </w:p>
     <w:p>
@@ -4638,28 +4606,16 @@
         </w:drawing>
       </w:r>
       <w:r>
-        <w:t xml:space="preserve">Christian Manangan is a computer science student interested in data science and software testing. Christian’s skills include C++, C#, Python, R, and Java. His prior projects included building and analyzing sequence similarity networks (SSNs) to study relationships in cancer gene sequences and creating a Java-based financial application with an emphasis on testing frameworks like Mockito, Spring MVC, and Selenium. For this project, his responsibilities </w:t>
-      </w:r>
-      <w:proofErr w:type="spellStart"/>
-      <w:proofErr w:type="gramStart"/>
-      <w:r>
-        <w:t>wi</w:t>
-      </w:r>
-      <w:proofErr w:type="spellEnd"/>
+        <w:t>Christian Manangan is a computer science student interested in data science and software testing. Christian’s skills include C++, C#, Python, R, and Java. His prior projects included building and analyzing sequence similarity networks (SSNs) to study relationships in cancer gene sequences and creating a Java-based financial application with an emphasis on testing frameworks like Mockito, Spring MVC, and Selenium. For this project, his responsibilities wi</w:t>
+      </w:r>
       <w:r>
         <w:rPr>
           <w:noProof/>
         </w:rPr>
         <w:t xml:space="preserve"> </w:t>
       </w:r>
-      <w:proofErr w:type="spellStart"/>
-      <w:r>
-        <w:t>ll</w:t>
-      </w:r>
-      <w:proofErr w:type="spellEnd"/>
-      <w:proofErr w:type="gramEnd"/>
-      <w:r>
-        <w:t xml:space="preserve"> include generating personalized PDF reports based on survey responses for the client’s lab team to review and provide feedback, as well as integrating working files into the PythonAnywhere web application.</w:t>
+      <w:r>
+        <w:t>ll include generating personalized PDF reports based on survey responses for the client’s lab team to review and provide feedback, as well as integrating working files into the PythonAnywhere web application.</w:t>
       </w:r>
     </w:p>
     <w:p>
@@ -4719,15 +4675,7 @@
         </w:drawing>
       </w:r>
       <w:r>
-        <w:t xml:space="preserve">Jiaming Chu is a computer science student who is interested in developing games and AI. Her skills include C++, Java, and Python. Her previous projects include independently making a small game using Unity. For this project, her responsibilities included integrating and creating a Flask application: merging two separate files (Qualtrics and </w:t>
-      </w:r>
-      <w:proofErr w:type="spellStart"/>
-      <w:r>
-        <w:t>generator_report</w:t>
-      </w:r>
-      <w:proofErr w:type="spellEnd"/>
-      <w:r>
-        <w:t>) together. The goal was to automatically trigger the function after processing the survey data. And modifying the initial PDF layout: adding and moving different chapters and texts based on the client's expectations and requirements so that the latest PDF layout better meets the client's requirements.</w:t>
+        <w:t>Jiaming Chu is a computer science student who is interested in developing games and AI. Her skills include C++, Java, and Python. Her previous projects include independently making a small game using Unity. For this project, her responsibilities included integrating and creating a Flask application: merging two separate files (Qualtrics and generator_report) together. The goal was to automatically trigger the function after processing the survey data. And modifying the initial PDF layout: adding and moving different chapters and texts based on the client's expectations and requirements so that the latest PDF layout better meets the client's requirements.</w:t>
       </w:r>
     </w:p>
     <w:p>
@@ -4872,25 +4820,7 @@
                 <w:sz w:val="22"/>
                 <w:szCs w:val="22"/>
               </w:rPr>
-              <w:t xml:space="preserve">The PICA Qualtrics survey needs to be able to create a PDF of the resulting charts and graphs that </w:t>
-            </w:r>
-            <w:proofErr w:type="gramStart"/>
-            <w:r>
-              <w:rPr>
-                <w:rFonts w:ascii="Arial" w:hAnsi="Arial" w:cs="Arial"/>
-                <w:sz w:val="22"/>
-                <w:szCs w:val="22"/>
-              </w:rPr>
-              <w:t>is</w:t>
-            </w:r>
-            <w:proofErr w:type="gramEnd"/>
-            <w:r>
-              <w:rPr>
-                <w:rFonts w:ascii="Arial" w:hAnsi="Arial" w:cs="Arial"/>
-                <w:sz w:val="22"/>
-                <w:szCs w:val="22"/>
-              </w:rPr>
-              <w:t xml:space="preserve"> easy to under</w:t>
+              <w:t>The PICA Qualtrics survey needs to be able to create a PDF of the resulting charts and graphs that is easy to under</w:t>
             </w:r>
             <w:r>
               <w:rPr>
@@ -5126,25 +5056,7 @@
                 <w:sz w:val="22"/>
                 <w:szCs w:val="22"/>
               </w:rPr>
-              <w:t xml:space="preserve">Required from Client. </w:t>
-            </w:r>
-            <w:proofErr w:type="gramStart"/>
-            <w:r>
-              <w:rPr>
-                <w:rFonts w:ascii="Arial" w:hAnsi="Arial" w:cs="Arial"/>
-                <w:sz w:val="22"/>
-                <w:szCs w:val="22"/>
-              </w:rPr>
-              <w:t>Client</w:t>
-            </w:r>
-            <w:proofErr w:type="gramEnd"/>
-            <w:r>
-              <w:rPr>
-                <w:rFonts w:ascii="Arial" w:hAnsi="Arial" w:cs="Arial"/>
-                <w:sz w:val="22"/>
-                <w:szCs w:val="22"/>
-              </w:rPr>
-              <w:t xml:space="preserve"> needs to be able to send results to patient.</w:t>
+              <w:t>Required from Client. Client needs to be able to send results to patient.</w:t>
             </w:r>
           </w:p>
         </w:tc>
@@ -5470,30 +5382,35 @@
                 <w:sz w:val="22"/>
                 <w:szCs w:val="22"/>
               </w:rPr>
-              <w:t xml:space="preserve">The PICA data for the patient must be able to be </w:t>
-            </w:r>
-            <w:proofErr w:type="gramStart"/>
-            <w:r>
+              <w:t>The PICA data for the patient must be able to be inputted into the phone app which allows the user to see their results in the phone app.</w:t>
+            </w:r>
+          </w:p>
+        </w:tc>
+      </w:tr>
+      <w:tr>
+        <w:tc>
+          <w:tcPr>
+            <w:tcW w:w="4675" w:type="dxa"/>
+          </w:tcPr>
+          <w:p>
+            <w:pPr>
+              <w:spacing w:line="276" w:lineRule="auto"/>
               <w:rPr>
                 <w:rFonts w:ascii="Arial" w:hAnsi="Arial" w:cs="Arial"/>
                 <w:sz w:val="22"/>
                 <w:szCs w:val="22"/>
               </w:rPr>
-              <w:t>inputted</w:t>
-            </w:r>
-            <w:proofErr w:type="gramEnd"/>
+            </w:pPr>
             <w:r>
               <w:rPr>
                 <w:rFonts w:ascii="Arial" w:hAnsi="Arial" w:cs="Arial"/>
                 <w:sz w:val="22"/>
                 <w:szCs w:val="22"/>
               </w:rPr>
-              <w:t xml:space="preserve"> into the phone app which allows the user to see their results in the phone app.</w:t>
-            </w:r>
-          </w:p>
-        </w:tc>
-      </w:tr>
-      <w:tr>
+              <w:t>Source</w:t>
+            </w:r>
+          </w:p>
+        </w:tc>
         <w:tc>
           <w:tcPr>
             <w:tcW w:w="4675" w:type="dxa"/>
@@ -5513,58 +5430,7 @@
                 <w:sz w:val="22"/>
                 <w:szCs w:val="22"/>
               </w:rPr>
-              <w:t>Source</w:t>
-            </w:r>
-          </w:p>
-        </w:tc>
-        <w:tc>
-          <w:tcPr>
-            <w:tcW w:w="4675" w:type="dxa"/>
-          </w:tcPr>
-          <w:p>
-            <w:pPr>
-              <w:spacing w:line="276" w:lineRule="auto"/>
-              <w:rPr>
-                <w:rFonts w:ascii="Arial" w:hAnsi="Arial" w:cs="Arial"/>
-                <w:sz w:val="22"/>
-                <w:szCs w:val="22"/>
-              </w:rPr>
-            </w:pPr>
-            <w:proofErr w:type="gramStart"/>
-            <w:r>
-              <w:rPr>
-                <w:rFonts w:ascii="Arial" w:hAnsi="Arial" w:cs="Arial"/>
-                <w:sz w:val="22"/>
-                <w:szCs w:val="22"/>
-              </w:rPr>
-              <w:t>Requirement</w:t>
-            </w:r>
-            <w:proofErr w:type="gramEnd"/>
-            <w:r>
-              <w:rPr>
-                <w:rFonts w:ascii="Arial" w:hAnsi="Arial" w:cs="Arial"/>
-                <w:sz w:val="22"/>
-                <w:szCs w:val="22"/>
-              </w:rPr>
-              <w:t xml:space="preserve"> from Client. </w:t>
-            </w:r>
-            <w:proofErr w:type="gramStart"/>
-            <w:r>
-              <w:rPr>
-                <w:rFonts w:ascii="Arial" w:hAnsi="Arial" w:cs="Arial"/>
-                <w:sz w:val="22"/>
-                <w:szCs w:val="22"/>
-              </w:rPr>
-              <w:t>Client</w:t>
-            </w:r>
-            <w:proofErr w:type="gramEnd"/>
-            <w:r>
-              <w:rPr>
-                <w:rFonts w:ascii="Arial" w:hAnsi="Arial" w:cs="Arial"/>
-                <w:sz w:val="22"/>
-                <w:szCs w:val="22"/>
-              </w:rPr>
-              <w:t xml:space="preserve"> needs to be able to integrate the PICA data with the phone app.</w:t>
+              <w:t>Requirement from Client. Client needs to be able to integrate the PICA data with the phone app.</w:t>
             </w:r>
           </w:p>
         </w:tc>
@@ -5736,41 +5602,13 @@
                 <w:szCs w:val="22"/>
               </w:rPr>
             </w:pPr>
-            <w:proofErr w:type="gramStart"/>
             <w:r>
               <w:rPr>
                 <w:rFonts w:ascii="Arial" w:hAnsi="Arial" w:cs="Arial"/>
                 <w:sz w:val="22"/>
                 <w:szCs w:val="22"/>
               </w:rPr>
-              <w:t>Requirement</w:t>
-            </w:r>
-            <w:proofErr w:type="gramEnd"/>
-            <w:r>
-              <w:rPr>
-                <w:rFonts w:ascii="Arial" w:hAnsi="Arial" w:cs="Arial"/>
-                <w:sz w:val="22"/>
-                <w:szCs w:val="22"/>
-              </w:rPr>
-              <w:t xml:space="preserve"> from Client. </w:t>
-            </w:r>
-            <w:proofErr w:type="gramStart"/>
-            <w:r>
-              <w:rPr>
-                <w:rFonts w:ascii="Arial" w:hAnsi="Arial" w:cs="Arial"/>
-                <w:sz w:val="22"/>
-                <w:szCs w:val="22"/>
-              </w:rPr>
-              <w:t>Client needs</w:t>
-            </w:r>
-            <w:proofErr w:type="gramEnd"/>
-            <w:r>
-              <w:rPr>
-                <w:rFonts w:ascii="Arial" w:hAnsi="Arial" w:cs="Arial"/>
-                <w:sz w:val="22"/>
-                <w:szCs w:val="22"/>
-              </w:rPr>
-              <w:t xml:space="preserve"> to be able to ask questions based upon the entered temperament.</w:t>
+              <w:t>Requirement from Client. Client needs to be able to ask questions based upon the entered temperament.</w:t>
             </w:r>
           </w:p>
         </w:tc>
@@ -6216,15 +6054,7 @@
               <w:widowControl w:val="0"/>
             </w:pPr>
             <w:r>
-              <w:t xml:space="preserve">The system should be able to scale as the number of users grows, especially when </w:t>
-            </w:r>
-            <w:proofErr w:type="gramStart"/>
-            <w:r>
-              <w:t>a large number of</w:t>
-            </w:r>
-            <w:proofErr w:type="gramEnd"/>
-            <w:r>
-              <w:t xml:space="preserve"> clinical graduate students or psychological clinics use the system at the same time. </w:t>
+              <w:t xml:space="preserve">The system should be able to scale as the number of users grows, especially when a large number of clinical graduate students or psychological clinics use the system at the same time. </w:t>
             </w:r>
           </w:p>
         </w:tc>
@@ -6595,15 +6425,7 @@
           </w:tcPr>
           <w:p>
             <w:r>
-              <w:t xml:space="preserve">The system should be designed with </w:t>
-            </w:r>
-            <w:proofErr w:type="gramStart"/>
-            <w:r>
-              <w:t>an extensible</w:t>
-            </w:r>
-            <w:proofErr w:type="gramEnd"/>
-            <w:r>
-              <w:t xml:space="preserve"> and maintainable architecture to support the addition or modification of future functions. The development team should be able to quickly locate and fix potential problems in the system and update it without affecting users.</w:t>
+              <w:t>The system should be designed with an extensible and maintainable architecture to support the addition or modification of future functions. The development team should be able to quickly locate and fix potential problems in the system and update it without affecting users.</w:t>
             </w:r>
           </w:p>
         </w:tc>
@@ -6971,15 +6793,7 @@
               <w:widowControl w:val="0"/>
             </w:pPr>
             <w:r>
-              <w:t xml:space="preserve">The participant completed all survey </w:t>
-            </w:r>
-            <w:proofErr w:type="gramStart"/>
-            <w:r>
-              <w:t>questions</w:t>
-            </w:r>
-            <w:proofErr w:type="gramEnd"/>
-            <w:r>
-              <w:t xml:space="preserve"> and the system received the complete survey results.</w:t>
+              <w:t>The participant completed all survey questions and the system received the complete survey results.</w:t>
             </w:r>
           </w:p>
         </w:tc>
@@ -7395,15 +7209,7 @@
               <w:widowControl w:val="0"/>
             </w:pPr>
             <w:r>
-              <w:t xml:space="preserve">The survey was </w:t>
-            </w:r>
-            <w:proofErr w:type="gramStart"/>
-            <w:r>
-              <w:t>completed</w:t>
-            </w:r>
-            <w:proofErr w:type="gramEnd"/>
-            <w:r>
-              <w:t xml:space="preserve"> and the system received the participant's survey results.</w:t>
+              <w:t>The survey was completed and the system received the participant's survey results.</w:t>
             </w:r>
           </w:p>
         </w:tc>
@@ -9292,23 +9098,7 @@
         <w:spacing w:after="0"/>
       </w:pPr>
       <w:r>
-        <w:t xml:space="preserve">As our project progresses, it is important to keep in mind the fundamental assumptions that </w:t>
-      </w:r>
-      <w:proofErr w:type="gramStart"/>
-      <w:r>
-        <w:t>drives</w:t>
-      </w:r>
-      <w:proofErr w:type="gramEnd"/>
-      <w:r>
-        <w:t xml:space="preserve"> our development. We must also consider the potential changes that may come up due to evolving technology, changing user expectations, and unforeseen challenges. We will be able to make wise design choices that </w:t>
-      </w:r>
-      <w:proofErr w:type="gramStart"/>
-      <w:r>
-        <w:t>ensures</w:t>
-      </w:r>
-      <w:proofErr w:type="gramEnd"/>
-      <w:r>
-        <w:t xml:space="preserve"> the system’s longevity, scalability, and adaptability by understanding and anticipating these changes.</w:t>
+        <w:t>As our project progresses, it is important to keep in mind the fundamental assumptions that drives our development. We must also consider the potential changes that may come up due to evolving technology, changing user expectations, and unforeseen challenges. We will be able to make wise design choices that ensures the system’s longevity, scalability, and adaptability by understanding and anticipating these changes.</w:t>
       </w:r>
     </w:p>
     <w:p>
@@ -9321,15 +9111,7 @@
         <w:spacing w:after="0"/>
       </w:pPr>
       <w:r>
-        <w:t xml:space="preserve">Our system’s development relies on several key assumptions about the hardware, software, and user requirements. To start, our current technology stack, which consists of primary Python as well as MongoDB, and Qualtrics, will continue to be maintained and developed in a manner that keeps it compatible with our project. Python Anywhere is a reliable platform for hosting </w:t>
-      </w:r>
-      <w:proofErr w:type="gramStart"/>
-      <w:r>
-        <w:t>applications</w:t>
-      </w:r>
-      <w:proofErr w:type="gramEnd"/>
-      <w:r>
-        <w:t xml:space="preserve"> and we expect this reliability to continue. Additionally, we anticipate that the end user’s devices will be able to meet the web-based application’s requirements in terms of processing speed and picture quality. The system is designed prioritizing ease of use, as we believe users will need intuitive and easy access to their personality assessment data and daily emotional tracking.</w:t>
+        <w:t>Our system’s development relies on several key assumptions about the hardware, software, and user requirements. To start, our current technology stack, which consists of primary Python as well as MongoDB, and Qualtrics, will continue to be maintained and developed in a manner that keeps it compatible with our project. Python Anywhere is a reliable platform for hosting applications and we expect this reliability to continue. Additionally, we anticipate that the end user’s devices will be able to meet the web-based application’s requirements in terms of processing speed and picture quality. The system is designed prioritizing ease of use, as we believe users will need intuitive and easy access to their personality assessment data and daily emotional tracking.</w:t>
       </w:r>
     </w:p>
     <w:p>
@@ -9359,15 +9141,7 @@
         <w:spacing w:after="0"/>
       </w:pPr>
       <w:r>
-        <w:t xml:space="preserve">We must also consider several risk points that may come up throughout the development of our project. The integration of Qualtrics and the web-based app may not scale well as the number of users increases dramatically. The system </w:t>
-      </w:r>
-      <w:proofErr w:type="gramStart"/>
-      <w:r>
-        <w:t>now,</w:t>
-      </w:r>
-      <w:proofErr w:type="gramEnd"/>
-      <w:r>
-        <w:t xml:space="preserve"> uses relatively simple algorithms that process and display personalized data. As more users interact with the app, performance issues with data handling and processing could arise.</w:t>
+        <w:t>We must also consider several risk points that may come up throughout the development of our project. The integration of Qualtrics and the web-based app may not scale well as the number of users increases dramatically. The system now, uses relatively simple algorithms that process and display personalized data. As more users interact with the app, performance issues with data handling and processing could arise.</w:t>
       </w:r>
     </w:p>
     <w:p>
@@ -9406,15 +9180,7 @@
         <w:spacing w:after="0"/>
       </w:pPr>
       <w:r>
-        <w:t xml:space="preserve">Our proactive approach to anticipating and adjusting to these changes will be vital as our project progresses. By keeping a close eye of the assumptions underlying our system’s design, and continuously evaluating potential risks and opportunities for improvement, we ensure that we are well prepared to deliver a robust and secure application. This approach allows us to remain flexible and </w:t>
-      </w:r>
-      <w:proofErr w:type="gramStart"/>
-      <w:r>
-        <w:t>responsive</w:t>
-      </w:r>
-      <w:proofErr w:type="gramEnd"/>
-      <w:r>
-        <w:t xml:space="preserve"> which sets up the project for long-term success and stability.</w:t>
+        <w:t>Our proactive approach to anticipating and adjusting to these changes will be vital as our project progresses. By keeping a close eye of the assumptions underlying our system’s design, and continuously evaluating potential risks and opportunities for improvement, we ensure that we are well prepared to deliver a robust and secure application. This approach allows us to remain flexible and responsive which sets up the project for long-term success and stability.</w:t>
       </w:r>
     </w:p>
     <w:p>
@@ -12280,15 +12046,7 @@
               <w:spacing w:line="240" w:lineRule="auto"/>
             </w:pPr>
             <w:r>
-              <w:t xml:space="preserve">Provides emotional analysis based on user </w:t>
-            </w:r>
-            <w:proofErr w:type="gramStart"/>
-            <w:r>
-              <w:t>inputs</w:t>
-            </w:r>
-            <w:proofErr w:type="gramEnd"/>
-            <w:r>
-              <w:t>, assisting in generating personalized reports.</w:t>
+              <w:t>Provides emotional analysis based on user inputs, assisting in generating personalized reports.</w:t>
             </w:r>
           </w:p>
         </w:tc>
@@ -12956,70 +12714,39 @@
         <w:t>) is still the same as it was when the capstone team prior to the previous one created it. Users have two options when creating an account: an admin account or a regular user account. After entering the required information and creating credentials, they can log in. The previous team discussed this login page with the client, and it was concluded that no changes were necessary. The user’s name is displayed after logging in which is based on information from their login (</w:t>
       </w:r>
       <w:r>
-        <w:t>Figure</w:t>
-      </w:r>
-      <w:r>
-        <w:t xml:space="preserve"> 6</w:t>
+        <w:t>Figure 6</w:t>
       </w:r>
       <w:r>
         <w:t>). The team prior to the previous updated the landing page which allows users to start a new journal entry. The user can then begin a journal entry by selecting either a positive or negative entry. This takes them through additional pages with relevant questions and prompts (</w:t>
       </w:r>
       <w:r>
-        <w:t>Figure</w:t>
-      </w:r>
-      <w:r>
-        <w:t xml:space="preserve"> 7</w:t>
+        <w:t>Figure 7</w:t>
       </w:r>
       <w:r>
         <w:t>). Reviewing past journal entries is another important function (</w:t>
       </w:r>
       <w:r>
-        <w:t>Figure</w:t>
-      </w:r>
-      <w:r>
-        <w:t xml:space="preserve"> 8</w:t>
+        <w:t>Figure 8</w:t>
       </w:r>
       <w:r>
         <w:t>). From the admin’s perspective, admins have access to see every user’s survey. Admins have the option to view surveys and utilize the Qsort tool after signing in (</w:t>
       </w:r>
       <w:r>
-        <w:t>Figure</w:t>
-      </w:r>
-      <w:r>
-        <w:t xml:space="preserve"> 9</w:t>
+        <w:t>Figure 9</w:t>
       </w:r>
       <w:r>
         <w:t>). The “view survey” option lets them view surveys for all users (</w:t>
       </w:r>
       <w:r>
-        <w:t>Figure</w:t>
-      </w:r>
-      <w:r>
-        <w:t xml:space="preserve"> 10</w:t>
-      </w:r>
-      <w:r>
-        <w:t xml:space="preserve">). The other option is </w:t>
-      </w:r>
-      <w:proofErr w:type="gramStart"/>
-      <w:r>
-        <w:t>Qsort</w:t>
-      </w:r>
-      <w:proofErr w:type="gramEnd"/>
-      <w:r>
-        <w:t xml:space="preserve"> which allows admins to assign or insert a survey to specific users.</w:t>
-      </w:r>
-    </w:p>
-    <w:p>
-      <w:r>
-        <w:t xml:space="preserve">Many use cases will utilize these interfaces for user interaction. Use case 4: Log Emotional Event, the journal entry pages are vital for users to </w:t>
-      </w:r>
-      <w:proofErr w:type="gramStart"/>
-      <w:r>
-        <w:t>log</w:t>
-      </w:r>
-      <w:proofErr w:type="gramEnd"/>
-      <w:r>
-        <w:t xml:space="preserve"> their emotional events. Use case 5: View Functionally Equivalent Situations, the past journal entries page will be used when users want to view similar emotional situations that were determined by the system. Use case 6: Import Personality Assessment Results, the admin login as well as the survey views will be used by clinicians to important and manage personality assessment results.</w:t>
+        <w:t>Figure 10</w:t>
+      </w:r>
+      <w:r>
+        <w:t>). The other option is Qsort which allows admins to assign or insert a survey to specific users.</w:t>
+      </w:r>
+    </w:p>
+    <w:p>
+      <w:r>
+        <w:t>Many use cases will utilize these interfaces for user interaction. Use case 4: Log Emotional Event, the journal entry pages are vital for users to log their emotional events. Use case 5: View Functionally Equivalent Situations, the past journal entries page will be used when users want to view similar emotional situations that were determined by the system. Use case 6: Import Personality Assessment Results, the admin login as well as the survey views will be used by clinicians to important and manage personality assessment results.</w:t>
       </w:r>
     </w:p>
     <w:p>
@@ -13091,15 +12818,7 @@
     </w:p>
     <w:p>
       <w:r>
-        <w:t xml:space="preserve">The objective of our tests is to generally gain confidence that the code that has been written for this project will successfully and consistently execute the desired behavior and fulfill all the requirements at runtime. We plan on writing tests for every new feature we develop as well as reviewing the tests previously created. Throughout the development, we plan on following an agile methodology. This means we will develop, create our tests, test our code, and then deploy. Each developer will write tests for the code they have written. We will follow the previous team’s usage of </w:t>
-      </w:r>
-      <w:proofErr w:type="spellStart"/>
-      <w:r>
-        <w:t>Pytest</w:t>
-      </w:r>
-      <w:proofErr w:type="spellEnd"/>
-      <w:r>
-        <w:t xml:space="preserve"> for unit and integration tests.</w:t>
+        <w:t>The objective of our tests is to generally gain confidence that the code that has been written for this project will successfully and consistently execute the desired behavior and fulfill all the requirements at runtime. We plan on writing tests for every new feature we develop as well as reviewing the tests previously created. Throughout the development, we plan on following an agile methodology. This means we will develop, create our tests, test our code, and then deploy. Each developer will write tests for the code they have written. We will follow the previous team’s usage of Pytest for unit and integration tests.</w:t>
       </w:r>
     </w:p>
     <w:p>
@@ -13127,15 +12846,7 @@
     </w:p>
     <w:p>
       <w:r>
-        <w:t xml:space="preserve">This section of the project report will go over our current strategy and plans to validate our applications. It will go over how we plan to test the applications as well as create test material. This section will cover the testing strategy, various testing plans, and </w:t>
-      </w:r>
-      <w:proofErr w:type="gramStart"/>
-      <w:r>
-        <w:t>environment</w:t>
-      </w:r>
-      <w:proofErr w:type="gramEnd"/>
-      <w:r>
-        <w:t xml:space="preserve"> requirements.</w:t>
+        <w:t>This section of the project report will go over our current strategy and plans to validate our applications. It will go over how we plan to test the applications as well as create test material. This section will cover the testing strategy, various testing plans, and environment requirements.</w:t>
       </w:r>
     </w:p>
     <w:p>
@@ -13215,15 +12926,7 @@
         <w:t xml:space="preserve">: </w:t>
       </w:r>
       <w:r>
-        <w:t xml:space="preserve">We will create </w:t>
-      </w:r>
-      <w:proofErr w:type="gramStart"/>
-      <w:r>
-        <w:t>particular test</w:t>
-      </w:r>
-      <w:proofErr w:type="gramEnd"/>
-      <w:r>
-        <w:t xml:space="preserve"> cases for each module to verify its functionality. These test cases will be linked to the relevant requirements. </w:t>
+        <w:t xml:space="preserve">We will create particular test cases for each module to verify its functionality. These test cases will be linked to the relevant requirements. </w:t>
       </w:r>
     </w:p>
     <w:p>
@@ -13339,13 +13042,8 @@
       <w:r>
         <w:t xml:space="preserve">s that </w:t>
       </w:r>
-      <w:proofErr w:type="gramStart"/>
-      <w:r>
-        <w:t>failed</w:t>
-      </w:r>
-      <w:proofErr w:type="gramEnd"/>
-      <w:r>
-        <w:t>, we will write a report that outlines the problem, potential causes, and the series of events leading up to the failure.</w:t>
+      <w:r>
+        <w:t>failed, we will write a report that outlines the problem, potential causes, and the series of events leading up to the failure.</w:t>
       </w:r>
     </w:p>
     <w:p>
@@ -13434,23 +13132,7 @@
     </w:p>
     <w:p>
       <w:r>
-        <w:t xml:space="preserve">This section will describe in detail our current strategy and </w:t>
-      </w:r>
-      <w:proofErr w:type="gramStart"/>
-      <w:r>
-        <w:t>future plans</w:t>
-      </w:r>
-      <w:proofErr w:type="gramEnd"/>
-      <w:r>
-        <w:t xml:space="preserve"> for validation solutions. It will cover our strategy, </w:t>
-      </w:r>
-      <w:proofErr w:type="gramStart"/>
-      <w:r>
-        <w:t>environment</w:t>
-      </w:r>
-      <w:proofErr w:type="gramEnd"/>
-      <w:r>
-        <w:t xml:space="preserve"> requirements, and test plan for testing and creating test materials for the Psych Web application, including various types of tests.</w:t>
+        <w:t>This section will describe in detail our current strategy and future plans for validation solutions. It will cover our strategy, environment requirements, and test plan for testing and creating test materials for the Psych Web application, including various types of tests.</w:t>
       </w:r>
     </w:p>
     <w:p>
@@ -13541,15 +13223,7 @@
     </w:p>
     <w:p>
       <w:r>
-        <w:t xml:space="preserve">-Check whether the system can provide </w:t>
-      </w:r>
-      <w:proofErr w:type="gramStart"/>
-      <w:r>
-        <w:t>a consistent</w:t>
-      </w:r>
-      <w:proofErr w:type="gramEnd"/>
-      <w:r>
-        <w:t xml:space="preserve"> user experience in different environments.</w:t>
+        <w:t>-Check whether the system can provide a consistent user experience in different environments.</w:t>
       </w:r>
     </w:p>
     <w:p>
@@ -13577,15 +13251,7 @@
     </w:p>
     <w:p>
       <w:r>
-        <w:t xml:space="preserve">To ensure that programs and applications run smoothly, we need to test the entire </w:t>
-      </w:r>
-      <w:proofErr w:type="gramStart"/>
-      <w:r>
-        <w:t>code as a whole, looking</w:t>
-      </w:r>
-      <w:proofErr w:type="gramEnd"/>
-      <w:r>
-        <w:t xml:space="preserve"> for various possible interruptions and problems. System testing may evolve as new components are added, but overall system testing will be an iterative process to ensure </w:t>
+        <w:t xml:space="preserve">To ensure that programs and applications run smoothly, we need to test the entire code as a whole, looking for various possible interruptions and problems. System testing may evolve as new components are added, but overall system testing will be an iterative process to ensure </w:t>
       </w:r>
       <w:r>
         <w:lastRenderedPageBreak/>
@@ -13678,15 +13344,7 @@
     </w:p>
     <w:p>
       <w:r>
-        <w:t xml:space="preserve">User acceptance testing will ensure that the application is ready for user usage. This </w:t>
-      </w:r>
-      <w:proofErr w:type="gramStart"/>
-      <w:r>
-        <w:t>testing</w:t>
-      </w:r>
-      <w:proofErr w:type="gramEnd"/>
-      <w:r>
-        <w:t xml:space="preserve"> will verify whether the application interface is easy to use, backend tasks are performed without errors, user requirements are met, and the system can be deployed and run successfully.</w:t>
+        <w:t>User acceptance testing will ensure that the application is ready for user usage. This testing will verify whether the application interface is easy to use, backend tasks are performed without errors, user requirements are met, and the system can be deployed and run successfully.</w:t>
       </w:r>
     </w:p>
     <w:p>
@@ -13706,15 +13364,7 @@
     </w:p>
     <w:p>
       <w:r>
-        <w:t xml:space="preserve">For hardware requirements, we need a computer that </w:t>
-      </w:r>
-      <w:proofErr w:type="gramStart"/>
-      <w:r>
-        <w:t>is capable of running</w:t>
-      </w:r>
-      <w:proofErr w:type="gramEnd"/>
-      <w:r>
-        <w:t xml:space="preserve"> our program. This computer must have sufficient processing power and memory to run our web application as well as a stable network to be able to access MongoDB, PythonAnywhere, and Qualtrics.</w:t>
+        <w:t>For hardware requirements, we need a computer that is capable of running our program. This computer must have sufficient processing power and memory to run our web application as well as a stable network to be able to access MongoDB, PythonAnywhere, and Qualtrics.</w:t>
       </w:r>
     </w:p>
     <w:p>
@@ -13724,31 +13374,7 @@
     </w:p>
     <w:p>
       <w:r>
-        <w:t xml:space="preserve">Our testing environment will be relying on specific application development tools. We will be using  </w:t>
-      </w:r>
-      <w:proofErr w:type="spellStart"/>
-      <w:r>
-        <w:t>Pytest</w:t>
-      </w:r>
-      <w:proofErr w:type="spellEnd"/>
-      <w:r>
-        <w:t xml:space="preserve"> as well as the </w:t>
-      </w:r>
-      <w:proofErr w:type="spellStart"/>
-      <w:r>
-        <w:t>Github</w:t>
-      </w:r>
-      <w:proofErr w:type="spellEnd"/>
-      <w:r>
-        <w:t xml:space="preserve"> CI pipeline to host our testing. The </w:t>
-      </w:r>
-      <w:proofErr w:type="spellStart"/>
-      <w:r>
-        <w:t>Github</w:t>
-      </w:r>
-      <w:proofErr w:type="spellEnd"/>
-      <w:r>
-        <w:t xml:space="preserve"> framework will provide a testing pipeline that allows our team and future developers to ensure the tests run and pass before committing and merging the work.</w:t>
+        <w:t>Our testing environment will be relying on specific application development tools. We will be using  Pytest as well as the Github CI pipeline to host our testing. The Github framework will provide a testing pipeline that allows our team and future developers to ensure the tests run and pass before committing and merging the work.</w:t>
       </w:r>
     </w:p>
     <w:p>
@@ -14089,15 +13715,7 @@
     </w:p>
     <w:p>
       <w:r>
-        <w:t xml:space="preserve">The PDF Report Generator subsystem is integrated with the PythonAnywhere-hosted Flask web application. The </w:t>
-      </w:r>
-      <w:proofErr w:type="spellStart"/>
-      <w:r>
-        <w:t>generate_report</w:t>
-      </w:r>
-      <w:proofErr w:type="spellEnd"/>
-      <w:r>
-        <w:t xml:space="preserve"> API endpoint was created to manually or automatically trigger report generation as needed.</w:t>
+        <w:t>The PDF Report Generator subsystem is integrated with the PythonAnywhere-hosted Flask web application. The generate_report API endpoint was created to manually or automatically trigger report generation as needed.</w:t>
       </w:r>
     </w:p>
     <w:p>
@@ -14522,15 +14140,7 @@
         </w:numPr>
       </w:pPr>
       <w:r>
-        <w:t>Use complete spellings of the ranking of values (</w:t>
-      </w:r>
-      <w:proofErr w:type="spellStart"/>
-      <w:r>
-        <w:t>EducLearning</w:t>
-      </w:r>
-      <w:proofErr w:type="spellEnd"/>
-      <w:r>
-        <w:t xml:space="preserve"> to Education/Learning) </w:t>
+        <w:t xml:space="preserve">Use complete spellings of the ranking of values (EducLearning to Education/Learning) </w:t>
       </w:r>
     </w:p>
     <w:p>
@@ -14651,35 +14261,11 @@
     </w:p>
     <w:p>
       <w:r>
-        <w:t xml:space="preserve">For this next semester, we will be focusing on the phone app part of the project. We will be enhancing the clustering algorithm of the app and working on integrating the PICA results into the phone app. For the clustering algorithm, the client is looking to use a more sophisticated algorithm to cluster emotionally similar events that happen to the user. </w:t>
-      </w:r>
-      <w:proofErr w:type="gramStart"/>
-      <w:r>
-        <w:t>At the moment</w:t>
-      </w:r>
-      <w:proofErr w:type="gramEnd"/>
-      <w:r>
-        <w:t xml:space="preserve">, if two events have over 50% similar thoughts, feelings, or actions then they are clustered as similar. The client would like us to </w:t>
-      </w:r>
-      <w:proofErr w:type="gramStart"/>
-      <w:r>
-        <w:t>look into</w:t>
-      </w:r>
-      <w:proofErr w:type="gramEnd"/>
-      <w:r>
-        <w:t xml:space="preserve"> either using a more mathematically complex algorithm or </w:t>
+        <w:t xml:space="preserve">For this next semester, we will be focusing on the phone app part of the project. We will be enhancing the clustering algorithm of the app and working on integrating the PICA results into the phone app. For the clustering algorithm, the client is looking to use a more sophisticated algorithm to cluster emotionally similar events that happen to the user. At the moment, if two events have over 50% similar thoughts, feelings, or actions then they are clustered as similar. The client would like us to look into either using a more mathematically complex algorithm or </w:t>
       </w:r>
       <w:r>
         <w:lastRenderedPageBreak/>
-        <w:t xml:space="preserve">potentially using an LLM such as ChatGPT to cluster them. To integrate the PICA, the client would like us to have the clinician be able to upload the patient’s PICA results so that the user can easily access their assessment results through the phone app. </w:t>
-      </w:r>
-      <w:proofErr w:type="gramStart"/>
-      <w:r>
-        <w:t>As well</w:t>
-      </w:r>
-      <w:proofErr w:type="gramEnd"/>
-      <w:r>
-        <w:t>, the client would like the phone app daily questionnaire to be able to have the questions be tailored to the patient based upon their PICA and their resulting temperament. The questions would be different to be able to dig deeper into the client’s thoughts, feelings, and actions based upon their temperament and allow the clinician to be able to diagnose the patient better.</w:t>
+        <w:t>potentially using an LLM such as ChatGPT to cluster them. To integrate the PICA, the client would like us to have the clinician be able to upload the patient’s PICA results so that the user can easily access their assessment results through the phone app. As well, the client would like the phone app daily questionnaire to be able to have the questions be tailored to the patient based upon their PICA and their resulting temperament. The questions would be different to be able to dig deeper into the client’s thoughts, feelings, and actions based upon their temperament and allow the clinician to be able to diagnose the patient better.</w:t>
       </w:r>
     </w:p>
     <w:p>
@@ -15080,15 +14666,7 @@
         <w:spacing w:after="0"/>
       </w:pPr>
       <w:r>
-        <w:t xml:space="preserve">    Then I </w:t>
-      </w:r>
-      <w:proofErr w:type="gramStart"/>
-      <w:r>
-        <w:t>am able to</w:t>
-      </w:r>
-      <w:proofErr w:type="gramEnd"/>
-      <w:r>
-        <w:t xml:space="preserve"> see the user’s results to the assessment and can query the database.</w:t>
+        <w:t xml:space="preserve">    Then I am able to see the user’s results to the assessment and can query the database.</w:t>
       </w:r>
     </w:p>
     <w:p/>
@@ -15111,14 +14689,7 @@
           <w:sz w:val="24"/>
           <w:szCs w:val="24"/>
         </w:rPr>
-        <w:t>Appendix-</w:t>
-      </w:r>
-      <w:r>
-        <w:rPr>
-          <w:sz w:val="24"/>
-          <w:szCs w:val="24"/>
-        </w:rPr>
-        <w:t>2</w:t>
+        <w:t>Appendix-2</w:t>
       </w:r>
       <w:bookmarkEnd w:id="46"/>
     </w:p>
@@ -16687,13 +16258,8 @@
             <w:pPr>
               <w:widowControl w:val="0"/>
             </w:pPr>
-            <w:proofErr w:type="gramStart"/>
-            <w:r>
-              <w:t>User</w:t>
-            </w:r>
-            <w:proofErr w:type="gramEnd"/>
-            <w:r>
-              <w:t xml:space="preserve"> experience data is stored in the database for subsequent analysis.</w:t>
+            <w:r>
+              <w:t>User experience data is stored in the database for subsequent analysis.</w:t>
             </w:r>
           </w:p>
         </w:tc>
@@ -17089,7 +16655,7 @@
           <w:i/>
           <w:iCs/>
         </w:rPr>
-        <w:t>5</w:t>
+        <w:t>V</w:t>
       </w:r>
       <w:r>
         <w:rPr>
@@ -17185,7 +16751,7 @@
           <w:i/>
           <w:iCs/>
         </w:rPr>
-        <w:t>6</w:t>
+        <w:t>VI</w:t>
       </w:r>
       <w:r>
         <w:rPr>
@@ -17268,7 +16834,7 @@
           <w:i/>
           <w:iCs/>
         </w:rPr>
-        <w:t>7</w:t>
+        <w:t>VII</w:t>
       </w:r>
       <w:r>
         <w:rPr>
@@ -17352,7 +16918,7 @@
           <w:i/>
           <w:iCs/>
         </w:rPr>
-        <w:t>8</w:t>
+        <w:t>VIII</w:t>
       </w:r>
       <w:r>
         <w:rPr>
@@ -17429,7 +16995,7 @@
           <w:i/>
           <w:iCs/>
         </w:rPr>
-        <w:t>9</w:t>
+        <w:t>IX</w:t>
       </w:r>
       <w:r>
         <w:rPr>
@@ -17516,7 +17082,7 @@
           <w:i/>
           <w:iCs/>
         </w:rPr>
-        <w:t>10</w:t>
+        <w:t>X</w:t>
       </w:r>
       <w:r>
         <w:rPr>

</xml_diff>